<commit_message>
Tweaks to Builder Notes document
</commit_message>
<xml_diff>
--- a/batch2/batch2_builder_notes.docx
+++ b/batch2/batch2_builder_notes.docx
@@ -147,19 +147,7 @@
           <w:rPr>
             <w:rStyle w:val="Hyperlink"/>
           </w:rPr>
-          <w:t>https://github.com/profdc9/RFBit</w:t>
-        </w:r>
-        <w:r>
-          <w:rPr>
-            <w:rStyle w:val="Hyperlink"/>
-          </w:rPr>
-          <w:t>B</w:t>
-        </w:r>
-        <w:r>
-          <w:rPr>
-            <w:rStyle w:val="Hyperlink"/>
-          </w:rPr>
-          <w:t>anger</w:t>
+          <w:t>https://github.com/profdc9/RFBitBanger</w:t>
         </w:r>
       </w:hyperlink>
       <w:r>
@@ -295,7 +283,13 @@
         <w:t xml:space="preserve"> requires a plug-in band filter for each band you wish to operate. </w:t>
       </w:r>
       <w:r>
-        <w:t xml:space="preserve">The specific filter board design provided with the batch 1 kits is found in </w:t>
+        <w:t xml:space="preserve">The specific filter board design provided with the batch </w:t>
+      </w:r>
+      <w:r>
+        <w:t xml:space="preserve">2 </w:t>
+      </w:r>
+      <w:r>
+        <w:t xml:space="preserve">kits is found in </w:t>
       </w:r>
       <w:r>
         <w:t xml:space="preserve">the </w:t>
@@ -2019,9 +2013,9 @@
           <w:noProof/>
         </w:rPr>
         <w:drawing>
-          <wp:inline distT="0" distB="0" distL="0" distR="0" wp14:anchorId="6BFB68E6" wp14:editId="423CE418">
-            <wp:extent cx="2174917" cy="2823210"/>
-            <wp:effectExtent l="0" t="0" r="0" b="0"/>
+          <wp:inline distT="0" distB="0" distL="0" distR="0" wp14:anchorId="6BFB68E6" wp14:editId="522C66B6">
+            <wp:extent cx="1730242" cy="2245987"/>
+            <wp:effectExtent l="0" t="0" r="0" b="2540"/>
             <wp:docPr id="140495220" name="Picture 1"/>
             <wp:cNvGraphicFramePr>
               <a:graphicFrameLocks xmlns:a="http://schemas.openxmlformats.org/drawingml/2006/main" noChangeAspect="1"/>
@@ -2048,7 +2042,7 @@
                   <pic:spPr>
                     <a:xfrm>
                       <a:off x="0" y="0"/>
-                      <a:ext cx="2190905" cy="2843964"/>
+                      <a:ext cx="1810337" cy="2349957"/>
                     </a:xfrm>
                     <a:prstGeom prst="rect">
                       <a:avLst/>
@@ -3470,19 +3464,7 @@
           <w:rPr>
             <w:rStyle w:val="Hyperlink"/>
           </w:rPr>
-          <w:t>live Excel spreadsh</w:t>
-        </w:r>
-        <w:r>
-          <w:rPr>
-            <w:rStyle w:val="Hyperlink"/>
-          </w:rPr>
-          <w:t>e</w:t>
-        </w:r>
-        <w:r>
-          <w:rPr>
-            <w:rStyle w:val="Hyperlink"/>
-          </w:rPr>
-          <w:t>et</w:t>
+          <w:t>live Excel spreadsheet</w:t>
         </w:r>
       </w:hyperlink>
       <w:r>
@@ -5035,7 +5017,13 @@
         <w:jc w:val="both"/>
       </w:pPr>
       <w:r>
-        <w:t xml:space="preserve">The capacitors are provided in multiples of four in sections of “cut tape”. The devices come from the factory on a long tape mounted on a reel, for automatic dispensing in a “pick and place machine”. We’ve just cut this into lengths of four capacitors for this kit. The tape may be paper based or plastic. Either way, there’s a thin film sealing the device within a well in the tape. To get at the capacitor, </w:t>
+        <w:t xml:space="preserve">The capacitors are provided in multiples of four in sections of “cut tape”. The devices come from the factory on a long tape mounted on a reel, for automatic dispensing in a “pick and place machine”. We’ve just cut this into lengths of four </w:t>
+      </w:r>
+      <w:r>
+        <w:t xml:space="preserve">or eight </w:t>
+      </w:r>
+      <w:r>
+        <w:t xml:space="preserve">capacitors for this kit. The tape may be paper based or plastic. Either way, there’s a thin film sealing the device within a well in the tape. To get at the capacitor, </w:t>
       </w:r>
       <w:r>
         <w:rPr>
@@ -5090,19 +5078,6 @@
       <w:proofErr w:type="spellEnd"/>
       <w:r>
         <w:t xml:space="preserve"> values. Once the capacitor gets separated from the tape, it’s up to you to keep track of its value. We suggest handling them one at a time. Get it out of the tape, and solder it down before moving on to the next one.</w:t>
-      </w:r>
-    </w:p>
-    <w:p>
-      <w:pPr>
-        <w:jc w:val="both"/>
-      </w:pPr>
-    </w:p>
-    <w:p>
-      <w:pPr>
-        <w:jc w:val="both"/>
-      </w:pPr>
-      <w:r>
-        <w:t>For a couple of capacitor values (330 and 150 pF) we’ve provided two lengths of tape, for a total of eight capacitors. The two lengths may or may not be identical parts, but they can be used interchangeably for these filters.</w:t>
       </w:r>
     </w:p>
     <w:p>
@@ -5253,11 +5228,7 @@
       </w:r>
       <w:proofErr w:type="spellEnd"/>
       <w:r>
-        <w:t xml:space="preserve"> repo. It consists of a top plate, a bottom plate, and five button </w:t>
-      </w:r>
-      <w:r>
-        <w:lastRenderedPageBreak/>
-        <w:t>extensions. Use the files with “SMT” in the name.</w:t>
+        <w:t xml:space="preserve"> repo. It consists of a top plate, a bottom plate, and five button extensions. Use the files with “SMT” in the name.</w:t>
       </w:r>
       <w:r>
         <w:t xml:space="preserve"> You can print the STL files to duplicate the design as is, or you can use the .</w:t>
@@ -5302,7 +5273,11 @@
       </w:r>
       <w:proofErr w:type="spellEnd"/>
       <w:r>
-        <w:t xml:space="preserve"> board is not really designed to work in such a case. This case is just a top plate and bottom plate, which capture and protect the circuit board, but the edges of the circuit board and all the connectors near the edge of the circuit board are exposed between the plates.</w:t>
+        <w:t xml:space="preserve"> board is not really designed to work in such a case. This case is just a top plate and bottom plate, which </w:t>
+      </w:r>
+      <w:r>
+        <w:lastRenderedPageBreak/>
+        <w:t>capture and protect the circuit board, but the edges of the circuit board and all the connectors near the edge of the circuit board are exposed between the plates.</w:t>
       </w:r>
     </w:p>
     <w:p>

</xml_diff>

<commit_message>
Doc changes for final standoff part
</commit_message>
<xml_diff>
--- a/batch2/batch2_builder_notes.docx
+++ b/batch2/batch2_builder_notes.docx
@@ -2167,7 +2167,31 @@
         <w:jc w:val="both"/>
       </w:pPr>
       <w:r>
-        <w:t>Transistors Q3, Q6, Q7, and Q8 (these lay flat against the heatsink areas on the board)</w:t>
+        <w:t xml:space="preserve">Transistors Q3, Q6, </w:t>
+      </w:r>
+      <w:r>
+        <w:t xml:space="preserve">and </w:t>
+      </w:r>
+      <w:r>
+        <w:t>Q7</w:t>
+      </w:r>
+      <w:r>
+        <w:t xml:space="preserve"> (all 2N7000)</w:t>
+      </w:r>
+      <w:r>
+        <w:t xml:space="preserve"> and Q8 </w:t>
+      </w:r>
+      <w:r>
+        <w:t xml:space="preserve">(SS8550) – </w:t>
+      </w:r>
+      <w:r>
+        <w:t xml:space="preserve">(these </w:t>
+      </w:r>
+      <w:r>
+        <w:t xml:space="preserve">all </w:t>
+      </w:r>
+      <w:r>
+        <w:t>lay flat against the heatsink areas on the board)</w:t>
       </w:r>
     </w:p>
     <w:p>
@@ -2195,6 +2219,9 @@
       <w:r>
         <w:t>Transistor Q9</w:t>
       </w:r>
+      <w:r>
+        <w:t xml:space="preserve"> (the fourth 2N7000) – (this one stands upright)</w:t>
+      </w:r>
     </w:p>
     <w:p>
       <w:pPr>
@@ -2206,7 +2233,7 @@
         <w:jc w:val="both"/>
       </w:pPr>
       <w:r>
-        <w:t>Trimmer potentiometers RV3 and RV4</w:t>
+        <w:t>Trimmer potentiometers RV3</w:t>
       </w:r>
     </w:p>
     <w:p>
@@ -2219,7 +2246,7 @@
         <w:jc w:val="both"/>
       </w:pPr>
       <w:r>
-        <w:t>Pin headers (see table above and discussion below)</w:t>
+        <w:t>Electrolytic capacitors C50 and C52</w:t>
       </w:r>
     </w:p>
     <w:p>
@@ -2232,7 +2259,7 @@
         <w:jc w:val="both"/>
       </w:pPr>
       <w:r>
-        <w:t>Volume and Gain potentiometers RV1 and RV2</w:t>
+        <w:t>Pin headers (see table above and discussion below)</w:t>
       </w:r>
     </w:p>
     <w:p>
@@ -2245,7 +2272,59 @@
         <w:jc w:val="both"/>
       </w:pPr>
       <w:r>
+        <w:t>Trimmer potentiometer RV4</w:t>
+      </w:r>
+    </w:p>
+    <w:p>
+      <w:pPr>
+        <w:pStyle w:val="ListParagraph"/>
+        <w:numPr>
+          <w:ilvl w:val="0"/>
+          <w:numId w:val="4"/>
+        </w:numPr>
+        <w:jc w:val="both"/>
+      </w:pPr>
+      <w:r>
+        <w:t>Volume and Gain potentiometers RV1 and RV2</w:t>
+      </w:r>
+    </w:p>
+    <w:p>
+      <w:pPr>
+        <w:pStyle w:val="ListParagraph"/>
+        <w:numPr>
+          <w:ilvl w:val="0"/>
+          <w:numId w:val="4"/>
+        </w:numPr>
+        <w:jc w:val="both"/>
+      </w:pPr>
+      <w:r>
+        <w:t>Electrolytic capacitors C6, C19, C40, and C49</w:t>
+      </w:r>
+    </w:p>
+    <w:p>
+      <w:pPr>
+        <w:pStyle w:val="ListParagraph"/>
+        <w:numPr>
+          <w:ilvl w:val="0"/>
+          <w:numId w:val="4"/>
+        </w:numPr>
+        <w:jc w:val="both"/>
+      </w:pPr>
+      <w:r>
         <w:t>Relay and connectors</w:t>
+      </w:r>
+    </w:p>
+    <w:p>
+      <w:pPr>
+        <w:pStyle w:val="ListParagraph"/>
+        <w:numPr>
+          <w:ilvl w:val="0"/>
+          <w:numId w:val="4"/>
+        </w:numPr>
+        <w:jc w:val="both"/>
+      </w:pPr>
+      <w:r>
+        <w:t>Electrolytic capacitors C3 and C53</w:t>
       </w:r>
     </w:p>
     <w:p>
@@ -2300,6 +2379,19 @@
     </w:p>
     <w:p>
       <w:pPr>
+        <w:pStyle w:val="ListParagraph"/>
+        <w:numPr>
+          <w:ilvl w:val="0"/>
+          <w:numId w:val="4"/>
+        </w:numPr>
+        <w:jc w:val="both"/>
+      </w:pPr>
+      <w:r>
+        <w:t>Heatsink</w:t>
+      </w:r>
+    </w:p>
+    <w:p>
+      <w:pPr>
         <w:jc w:val="both"/>
       </w:pPr>
     </w:p>
@@ -2387,6 +2479,7 @@
         <w:jc w:val="both"/>
       </w:pPr>
       <w:r>
+        <w:lastRenderedPageBreak/>
         <w:t>Cut a 16-pin length of male header pins. Cut at the notch between the pins.</w:t>
       </w:r>
     </w:p>
@@ -2438,7 +2531,6 @@
         <w:jc w:val="both"/>
       </w:pPr>
       <w:r>
-        <w:lastRenderedPageBreak/>
         <w:t>Place the joined header strips loosely into the holes on the main board. The shorter ends of the male pins should be in the main board, and the pins of the female header should be up.</w:t>
       </w:r>
     </w:p>
@@ -2467,6 +2559,9 @@
       <w:r>
         <w:t>Secure each of the four standoffs with a nut on the bottom of the main board, and tighten.</w:t>
       </w:r>
+      <w:r>
+        <w:t xml:space="preserve"> Be careful with the nut on the upper right standoff: there’s a trace right there. See photo below.</w:t>
+      </w:r>
     </w:p>
     <w:p>
       <w:pPr>
@@ -2478,7 +2573,16 @@
         <w:jc w:val="both"/>
       </w:pPr>
       <w:r>
-        <w:t>Make sure the male and female header pins are flat against the main board and the LCD board, respectively. They should still be engaged with each other enough to make a solid connection.</w:t>
+        <w:t xml:space="preserve">Make sure the male and female header pins are flat against the main board and the LCD board, respectively. They should still be </w:t>
+      </w:r>
+      <w:r>
+        <w:t xml:space="preserve">fully </w:t>
+      </w:r>
+      <w:r>
+        <w:t xml:space="preserve">engaged with each </w:t>
+      </w:r>
+      <w:r>
+        <w:t>other.</w:t>
       </w:r>
     </w:p>
     <w:p>
@@ -2496,15 +2600,193 @@
     </w:p>
     <w:p>
       <w:pPr>
-        <w:ind w:left="360"/>
-        <w:jc w:val="both"/>
-      </w:pPr>
-    </w:p>
-    <w:p>
-      <w:pPr>
-        <w:jc w:val="both"/>
-      </w:pPr>
-      <w:r>
+        <w:jc w:val="both"/>
+      </w:pPr>
+    </w:p>
+    <w:p>
+      <w:pPr>
+        <w:jc w:val="both"/>
+      </w:pPr>
+      <w:r>
+        <w:rPr>
+          <w:noProof/>
+        </w:rPr>
+        <w:drawing>
+          <wp:inline distT="0" distB="0" distL="0" distR="0" wp14:anchorId="7B80AD37" wp14:editId="185C93F3">
+            <wp:extent cx="1713816" cy="1285362"/>
+            <wp:effectExtent l="0" t="0" r="1270" b="0"/>
+            <wp:docPr id="1786260871" name="Picture 1" descr="A close up of a red circuit board&#10;&#10;Description automatically generated"/>
+            <wp:cNvGraphicFramePr>
+              <a:graphicFrameLocks xmlns:a="http://schemas.openxmlformats.org/drawingml/2006/main" noChangeAspect="1"/>
+            </wp:cNvGraphicFramePr>
+            <a:graphic xmlns:a="http://schemas.openxmlformats.org/drawingml/2006/main">
+              <a:graphicData uri="http://schemas.openxmlformats.org/drawingml/2006/picture">
+                <pic:pic xmlns:pic="http://schemas.openxmlformats.org/drawingml/2006/picture">
+                  <pic:nvPicPr>
+                    <pic:cNvPr id="1786260871" name="Picture 1" descr="A close up of a red circuit board&#10;&#10;Description automatically generated"/>
+                    <pic:cNvPicPr/>
+                  </pic:nvPicPr>
+                  <pic:blipFill>
+                    <a:blip r:embed="rId16" cstate="print">
+                      <a:extLst>
+                        <a:ext uri="{28A0092B-C50C-407E-A947-70E740481C1C}">
+                          <a14:useLocalDpi xmlns:a14="http://schemas.microsoft.com/office/drawing/2010/main" val="0"/>
+                        </a:ext>
+                      </a:extLst>
+                    </a:blip>
+                    <a:stretch>
+                      <a:fillRect/>
+                    </a:stretch>
+                  </pic:blipFill>
+                  <pic:spPr>
+                    <a:xfrm>
+                      <a:off x="0" y="0"/>
+                      <a:ext cx="1726237" cy="1294678"/>
+                    </a:xfrm>
+                    <a:prstGeom prst="rect">
+                      <a:avLst/>
+                    </a:prstGeom>
+                  </pic:spPr>
+                </pic:pic>
+              </a:graphicData>
+            </a:graphic>
+          </wp:inline>
+        </w:drawing>
+      </w:r>
+    </w:p>
+    <w:p>
+      <w:pPr>
+        <w:jc w:val="both"/>
+      </w:pPr>
+    </w:p>
+    <w:p>
+      <w:pPr>
+        <w:jc w:val="both"/>
+      </w:pPr>
+      <w:r>
+        <w:t>You will now notice that the threaded part of the standoff sticks out pretty far on the bottom of the board. If this is a problem for you, you have two choices. You can snip the nylon threads off close to the nut, at some risk of making it difficult to ever get the nut off and back on the threads. Or you can install the standoffs the other way around, with the screw on the bottom and the nut on top.</w:t>
+      </w:r>
+      <w:r>
+        <w:t xml:space="preserve"> That puts the ugly part on top, which may or may not bother you. If you’re using a case, you may not have much choice.</w:t>
+      </w:r>
+    </w:p>
+    <w:p>
+      <w:pPr>
+        <w:jc w:val="both"/>
+      </w:pPr>
+    </w:p>
+    <w:p>
+      <w:pPr>
+        <w:jc w:val="both"/>
+      </w:pPr>
+      <w:r>
+        <w:rPr>
+          <w:noProof/>
+        </w:rPr>
+        <w:drawing>
+          <wp:inline distT="0" distB="0" distL="0" distR="0" wp14:anchorId="0EB647C8" wp14:editId="7E74454E">
+            <wp:extent cx="1817849" cy="1363387"/>
+            <wp:effectExtent l="0" t="0" r="0" b="0"/>
+            <wp:docPr id="317278848" name="Picture 3" descr="A close up of a green circuit board&#10;&#10;Description automatically generated"/>
+            <wp:cNvGraphicFramePr>
+              <a:graphicFrameLocks xmlns:a="http://schemas.openxmlformats.org/drawingml/2006/main" noChangeAspect="1"/>
+            </wp:cNvGraphicFramePr>
+            <a:graphic xmlns:a="http://schemas.openxmlformats.org/drawingml/2006/main">
+              <a:graphicData uri="http://schemas.openxmlformats.org/drawingml/2006/picture">
+                <pic:pic xmlns:pic="http://schemas.openxmlformats.org/drawingml/2006/picture">
+                  <pic:nvPicPr>
+                    <pic:cNvPr id="317278848" name="Picture 3" descr="A close up of a green circuit board&#10;&#10;Description automatically generated"/>
+                    <pic:cNvPicPr/>
+                  </pic:nvPicPr>
+                  <pic:blipFill>
+                    <a:blip r:embed="rId17" cstate="print">
+                      <a:extLst>
+                        <a:ext uri="{28A0092B-C50C-407E-A947-70E740481C1C}">
+                          <a14:useLocalDpi xmlns:a14="http://schemas.microsoft.com/office/drawing/2010/main" val="0"/>
+                        </a:ext>
+                      </a:extLst>
+                    </a:blip>
+                    <a:stretch>
+                      <a:fillRect/>
+                    </a:stretch>
+                  </pic:blipFill>
+                  <pic:spPr>
+                    <a:xfrm>
+                      <a:off x="0" y="0"/>
+                      <a:ext cx="1858430" cy="1393823"/>
+                    </a:xfrm>
+                    <a:prstGeom prst="rect">
+                      <a:avLst/>
+                    </a:prstGeom>
+                  </pic:spPr>
+                </pic:pic>
+              </a:graphicData>
+            </a:graphic>
+          </wp:inline>
+        </w:drawing>
+      </w:r>
+      <w:r>
+        <w:tab/>
+      </w:r>
+      <w:r>
+        <w:tab/>
+      </w:r>
+      <w:r>
+        <w:tab/>
+      </w:r>
+      <w:r>
+        <w:rPr>
+          <w:noProof/>
+        </w:rPr>
+        <w:drawing>
+          <wp:inline distT="0" distB="0" distL="0" distR="0" wp14:anchorId="2ADC7ECC" wp14:editId="667DAD75">
+            <wp:extent cx="1817850" cy="1363387"/>
+            <wp:effectExtent l="0" t="0" r="0" b="0"/>
+            <wp:docPr id="708894793" name="Picture 2" descr="A close up of a circuit board&#10;&#10;Description automatically generated"/>
+            <wp:cNvGraphicFramePr>
+              <a:graphicFrameLocks xmlns:a="http://schemas.openxmlformats.org/drawingml/2006/main" noChangeAspect="1"/>
+            </wp:cNvGraphicFramePr>
+            <a:graphic xmlns:a="http://schemas.openxmlformats.org/drawingml/2006/main">
+              <a:graphicData uri="http://schemas.openxmlformats.org/drawingml/2006/picture">
+                <pic:pic xmlns:pic="http://schemas.openxmlformats.org/drawingml/2006/picture">
+                  <pic:nvPicPr>
+                    <pic:cNvPr id="708894793" name="Picture 2" descr="A close up of a circuit board&#10;&#10;Description automatically generated"/>
+                    <pic:cNvPicPr/>
+                  </pic:nvPicPr>
+                  <pic:blipFill>
+                    <a:blip r:embed="rId18" cstate="print">
+                      <a:extLst>
+                        <a:ext uri="{28A0092B-C50C-407E-A947-70E740481C1C}">
+                          <a14:useLocalDpi xmlns:a14="http://schemas.microsoft.com/office/drawing/2010/main" val="0"/>
+                        </a:ext>
+                      </a:extLst>
+                    </a:blip>
+                    <a:stretch>
+                      <a:fillRect/>
+                    </a:stretch>
+                  </pic:blipFill>
+                  <pic:spPr>
+                    <a:xfrm>
+                      <a:off x="0" y="0"/>
+                      <a:ext cx="1846804" cy="1385102"/>
+                    </a:xfrm>
+                    <a:prstGeom prst="rect">
+                      <a:avLst/>
+                    </a:prstGeom>
+                  </pic:spPr>
+                </pic:pic>
+              </a:graphicData>
+            </a:graphic>
+          </wp:inline>
+        </w:drawing>
+      </w:r>
+    </w:p>
+    <w:p>
+      <w:pPr>
+        <w:jc w:val="both"/>
+      </w:pPr>
+      <w:r>
+        <w:lastRenderedPageBreak/>
         <w:t xml:space="preserve">To get the filter board headers right, </w:t>
       </w:r>
       <w:r>
@@ -2759,7 +3041,6 @@
         <w:jc w:val="both"/>
       </w:pPr>
       <w:r>
-        <w:lastRenderedPageBreak/>
         <w:t>Now, and only now, solder the header pins on the top of the filter board and on the bottom of the main board. Go ahead and solder all the pins. Don’t try the usual trick of soldering just the end pins and then removing the mating connector before soldering the rest. If you do that, you’ll pull pins out of the header strips.</w:t>
       </w:r>
     </w:p>
@@ -2786,17 +3067,22 @@
     </w:p>
     <w:p>
       <w:pPr>
-        <w:jc w:val="both"/>
-      </w:pPr>
-    </w:p>
-    <w:p>
-      <w:pPr>
         <w:pStyle w:val="Heading1"/>
       </w:pPr>
       <w:r>
+        <w:br w:type="page"/>
+      </w:r>
+    </w:p>
+    <w:p>
+      <w:pPr>
+        <w:pStyle w:val="Heading1"/>
+      </w:pPr>
+      <w:r>
+        <w:lastRenderedPageBreak/>
         <w:t>Programming the Microcontroller</w:t>
       </w:r>
     </w:p>
+    <w:p/>
     <w:p>
       <w:pPr>
         <w:jc w:val="both"/>
@@ -2823,7 +3109,7 @@
       <w:r>
         <w:t xml:space="preserve"> is done with the standard </w:t>
       </w:r>
-      <w:hyperlink r:id="rId16" w:history="1">
+      <w:hyperlink r:id="rId19" w:history="1">
         <w:r>
           <w:rPr>
             <w:rStyle w:val="Hyperlink"/>
@@ -2934,7 +3220,7 @@
       <w:r>
         <w:t xml:space="preserve"> a </w:t>
       </w:r>
-      <w:hyperlink r:id="rId17" w:history="1">
+      <w:hyperlink r:id="rId20" w:history="1">
         <w:proofErr w:type="spellStart"/>
         <w:r>
           <w:rPr>
@@ -3003,7 +3289,7 @@
       <w:r>
         <w:t xml:space="preserve"> sketch into the ATMEGA328P through the serial port, J5. We use a USB to 5V TTL serial adapter, specifically a </w:t>
       </w:r>
-      <w:hyperlink r:id="rId18" w:history="1">
+      <w:hyperlink r:id="rId21" w:history="1">
         <w:r>
           <w:rPr>
             <w:rStyle w:val="Hyperlink"/>
@@ -3034,11 +3320,7 @@
         <w:t xml:space="preserve">with extra-long pins </w:t>
       </w:r>
       <w:r>
-        <w:t xml:space="preserve">and </w:t>
-      </w:r>
-      <w:r>
-        <w:lastRenderedPageBreak/>
-        <w:t>four jumper</w:t>
+        <w:t>and four jumper</w:t>
       </w:r>
       <w:r>
         <w:t xml:space="preserve"> wire</w:t>
@@ -3069,6 +3351,7 @@
         <w:rPr>
           <w:noProof/>
         </w:rPr>
+        <w:lastRenderedPageBreak/>
         <w:drawing>
           <wp:inline distT="0" distB="0" distL="0" distR="0" wp14:anchorId="2B15300C" wp14:editId="0B18E33A">
             <wp:extent cx="2124841" cy="2980944"/>
@@ -3085,7 +3368,7 @@
                     <pic:cNvPicPr/>
                   </pic:nvPicPr>
                   <pic:blipFill>
-                    <a:blip r:embed="rId19" cstate="print">
+                    <a:blip r:embed="rId22" cstate="print">
                       <a:extLst>
                         <a:ext uri="{28A0092B-C50C-407E-A947-70E740481C1C}">
                           <a14:useLocalDpi xmlns:a14="http://schemas.microsoft.com/office/drawing/2010/main" val="0"/>
@@ -3151,7 +3434,7 @@
       <w:r>
         <w:t xml:space="preserve">but there will be updated versions available in the future. Watch the </w:t>
       </w:r>
-      <w:hyperlink r:id="rId20" w:history="1">
+      <w:hyperlink r:id="rId23" w:history="1">
         <w:proofErr w:type="spellStart"/>
         <w:r>
           <w:rPr>
@@ -3263,7 +3546,7 @@
                     <pic:cNvPicPr/>
                   </pic:nvPicPr>
                   <pic:blipFill>
-                    <a:blip r:embed="rId21" cstate="print">
+                    <a:blip r:embed="rId24" cstate="print">
                       <a:extLst>
                         <a:ext uri="{28A0092B-C50C-407E-A947-70E740481C1C}">
                           <a14:useLocalDpi xmlns:a14="http://schemas.microsoft.com/office/drawing/2010/main" val="0"/>
@@ -3309,7 +3592,7 @@
                     <pic:cNvPicPr/>
                   </pic:nvPicPr>
                   <pic:blipFill>
-                    <a:blip r:embed="rId22" cstate="print">
+                    <a:blip r:embed="rId25" cstate="print">
                       <a:extLst>
                         <a:ext uri="{28A0092B-C50C-407E-A947-70E740481C1C}">
                           <a14:useLocalDpi xmlns:a14="http://schemas.microsoft.com/office/drawing/2010/main" val="0"/>
@@ -3380,7 +3663,7 @@
       <w:r>
         <w:t xml:space="preserve"> part values for the band filters are detailed in the </w:t>
       </w:r>
-      <w:hyperlink r:id="rId23" w:history="1">
+      <w:hyperlink r:id="rId26" w:history="1">
         <w:proofErr w:type="spellStart"/>
         <w:r>
           <w:rPr>
@@ -3459,7 +3742,7 @@
       <w:r>
         <w:t xml:space="preserve">Our plan for building up 9 HF band filters is shown below, and is also available as a </w:t>
       </w:r>
-      <w:hyperlink r:id="rId24" w:history="1">
+      <w:hyperlink r:id="rId27" w:history="1">
         <w:r>
           <w:rPr>
             <w:rStyle w:val="Hyperlink"/>
@@ -4980,7 +5263,7 @@
                     <pic:cNvPicPr/>
                   </pic:nvPicPr>
                   <pic:blipFill>
-                    <a:blip r:embed="rId25" cstate="print">
+                    <a:blip r:embed="rId28" cstate="print">
                       <a:extLst>
                         <a:ext uri="{28A0092B-C50C-407E-A947-70E740481C1C}">
                           <a14:useLocalDpi xmlns:a14="http://schemas.microsoft.com/office/drawing/2010/main" val="0"/>
@@ -5149,7 +5432,7 @@
       <w:r>
         <w:t xml:space="preserve">: a PDF document </w:t>
       </w:r>
-      <w:hyperlink r:id="rId26" w:history="1">
+      <w:hyperlink r:id="rId29" w:history="1">
         <w:r>
           <w:rPr>
             <w:rStyle w:val="Hyperlink"/>
@@ -5241,7 +5524,7 @@
       <w:r>
         <w:t xml:space="preserve"> files with </w:t>
       </w:r>
-      <w:hyperlink r:id="rId27" w:history="1">
+      <w:hyperlink r:id="rId30" w:history="1">
         <w:proofErr w:type="spellStart"/>
         <w:r>
           <w:rPr>
@@ -5306,6 +5589,51 @@
         <w:pStyle w:val="Heading1"/>
       </w:pPr>
       <w:r>
+        <w:t>Initial Bring-Up</w:t>
+      </w:r>
+    </w:p>
+    <w:p/>
+    <w:p>
+      <w:r>
+        <w:t xml:space="preserve">When you’ve completed assembly, including installing the </w:t>
+      </w:r>
+      <w:proofErr w:type="spellStart"/>
+      <w:r>
+        <w:t>toroids</w:t>
+      </w:r>
+      <w:proofErr w:type="spellEnd"/>
+      <w:r>
+        <w:t>, you can apply 12VDC power to either of the power connectors. The LCD backlight should immediately illuminate. If it does not, disconnect power and troubleshoot.</w:t>
+      </w:r>
+    </w:p>
+    <w:p/>
+    <w:p>
+      <w:r>
+        <w:t xml:space="preserve">The LCD may display the default frequency, which is </w:t>
+      </w:r>
+      <w:r>
+        <w:rPr>
+          <w:rFonts w:ascii="Courier New" w:hAnsi="Courier New" w:cs="Times New Roman (Body CS)"/>
+        </w:rPr>
+        <w:t xml:space="preserve">07100000 </w:t>
+      </w:r>
+      <w:proofErr w:type="spellStart"/>
+      <w:r>
+        <w:rPr>
+          <w:rFonts w:ascii="Courier New" w:hAnsi="Courier New" w:cs="Times New Roman (Body CS)"/>
+        </w:rPr>
+        <w:t>Frq</w:t>
+      </w:r>
+      <w:proofErr w:type="spellEnd"/>
+      <w:r>
+        <w:t>, or it may appear blank. Adjust the contrast trim potentiometer, located on the main board below the left edge of the LCD board, for the best appearance on the display. If you can’t get it to show the default frequency clearly, disconnect power and troubleshoot.</w:t>
+      </w:r>
+    </w:p>
+    <w:p>
+      <w:pPr>
+        <w:pStyle w:val="Heading1"/>
+      </w:pPr>
+      <w:r>
         <w:t xml:space="preserve">Operating the </w:t>
       </w:r>
       <w:proofErr w:type="spellStart"/>
@@ -5322,7 +5650,7 @@
       <w:r>
         <w:t xml:space="preserve">Please see the </w:t>
       </w:r>
-      <w:hyperlink r:id="rId28" w:history="1">
+      <w:hyperlink r:id="rId31" w:history="1">
         <w:proofErr w:type="spellStart"/>
         <w:r>
           <w:rPr>
@@ -5343,8 +5671,8 @@
       </w:r>
     </w:p>
     <w:sectPr>
-      <w:footerReference w:type="even" r:id="rId29"/>
-      <w:footerReference w:type="default" r:id="rId30"/>
+      <w:footerReference w:type="even" r:id="rId32"/>
+      <w:footerReference w:type="default" r:id="rId33"/>
       <w:pgSz w:w="12240" w:h="15840"/>
       <w:pgMar w:top="1440" w:right="1440" w:bottom="1440" w:left="1440" w:header="720" w:footer="720" w:gutter="0"/>
       <w:cols w:space="720"/>

</xml_diff>